<commit_message>
typo fix. 8kb to 4kb in test script
</commit_message>
<xml_diff>
--- a/FinalProjectReport.docx
+++ b/FinalProjectReport.docx
@@ -253,36 +253,36 @@
           <w:sz w:val="32"/>
           <w:szCs w:val="32"/>
         </w:rPr>
-        <w:t xml:space="preserve">Andrea </w:t>
-      </w:r>
-      <w:proofErr w:type="spellStart"/>
-      <w:r>
+        <w:t>Andrea Lardschneider</w:t>
+      </w:r>
+    </w:p>
+    <w:p>
+      <w:pPr>
+        <w:jc w:val="right"/>
         <w:rPr>
           <w:rFonts w:ascii="Times New Roman" w:hAnsi="Times New Roman" w:cs="Times New Roman"/>
           <w:sz w:val="32"/>
           <w:szCs w:val="32"/>
         </w:rPr>
-        <w:t>Lardschneider</w:t>
-      </w:r>
-      <w:proofErr w:type="spellEnd"/>
-    </w:p>
-    <w:p>
-      <w:pPr>
-        <w:jc w:val="right"/>
+      </w:pPr>
+      <w:r>
         <w:rPr>
           <w:rFonts w:ascii="Times New Roman" w:hAnsi="Times New Roman" w:cs="Times New Roman"/>
           <w:sz w:val="32"/>
           <w:szCs w:val="32"/>
         </w:rPr>
-      </w:pPr>
-      <w:r>
+        <w:t>Md Jubaer Hossain Pantho</w:t>
+      </w:r>
+    </w:p>
+    <w:p>
+      <w:pPr>
+        <w:jc w:val="right"/>
         <w:rPr>
           <w:rFonts w:ascii="Times New Roman" w:hAnsi="Times New Roman" w:cs="Times New Roman"/>
           <w:sz w:val="32"/>
           <w:szCs w:val="32"/>
         </w:rPr>
-        <w:t>Md Jubaer Hossain Pantho</w:t>
-      </w:r>
+      </w:pPr>
     </w:p>
     <w:p>
       <w:pPr>
@@ -296,16 +296,6 @@
     </w:p>
     <w:p>
       <w:pPr>
-        <w:jc w:val="right"/>
-        <w:rPr>
-          <w:rFonts w:ascii="Times New Roman" w:hAnsi="Times New Roman" w:cs="Times New Roman"/>
-          <w:sz w:val="32"/>
-          <w:szCs w:val="32"/>
-        </w:rPr>
-      </w:pPr>
-    </w:p>
-    <w:p>
-      <w:pPr>
         <w:jc w:val="both"/>
         <w:rPr>
           <w:rFonts w:ascii="Times New Roman" w:hAnsi="Times New Roman" w:cs="Times New Roman"/>
@@ -500,15 +490,7 @@
           <w:sz w:val="24"/>
           <w:szCs w:val="24"/>
         </w:rPr>
-        <w:t xml:space="preserve"> Implementation of </w:t>
-      </w:r>
-      <w:r>
-        <w:rPr>
-          <w:rFonts w:ascii="Times New Roman" w:hAnsi="Times New Roman" w:cs="Times New Roman"/>
-          <w:sz w:val="24"/>
-          <w:szCs w:val="24"/>
-        </w:rPr>
-        <w:t>RAID-1 is not covered in this work.</w:t>
+        <w:t xml:space="preserve"> Implementation of RAID-1 is not covered in this work.</w:t>
       </w:r>
     </w:p>
     <w:p>
@@ -722,27 +704,15 @@
         </w:rPr>
         <w:t xml:space="preserve">$ </w:t>
       </w:r>
-      <w:proofErr w:type="spellStart"/>
-      <w:r>
-        <w:rPr>
-          <w:rFonts w:ascii="Times New Roman" w:hAnsi="Times New Roman" w:cs="Times New Roman"/>
-          <w:b/>
-          <w:bCs/>
-          <w:sz w:val="24"/>
-          <w:szCs w:val="24"/>
-        </w:rPr>
-        <w:t>mkdir</w:t>
-      </w:r>
-      <w:proofErr w:type="spellEnd"/>
-      <w:r>
-        <w:rPr>
-          <w:rFonts w:ascii="Times New Roman" w:hAnsi="Times New Roman" w:cs="Times New Roman"/>
-          <w:b/>
-          <w:bCs/>
-          <w:sz w:val="24"/>
-          <w:szCs w:val="24"/>
-        </w:rPr>
-        <w:t xml:space="preserve"> /hello</w:t>
+      <w:r>
+        <w:rPr>
+          <w:rFonts w:ascii="Times New Roman" w:hAnsi="Times New Roman" w:cs="Times New Roman"/>
+          <w:b/>
+          <w:bCs/>
+          <w:sz w:val="24"/>
+          <w:szCs w:val="24"/>
+        </w:rPr>
+        <w:t>mkdir /hello</w:t>
       </w:r>
     </w:p>
     <w:p>
@@ -814,42 +784,8 @@
           <w:sz w:val="24"/>
           <w:szCs w:val="24"/>
         </w:rPr>
-        <w:t xml:space="preserve">write </w:t>
-      </w:r>
-      <w:proofErr w:type="spellStart"/>
-      <w:r>
-        <w:rPr>
-          <w:rFonts w:ascii="Times New Roman" w:hAnsi="Times New Roman" w:cs="Times New Roman"/>
-          <w:b/>
-          <w:bCs/>
-          <w:sz w:val="24"/>
-          <w:szCs w:val="24"/>
-        </w:rPr>
-        <w:t>AbsoluteFilePath</w:t>
-      </w:r>
-      <w:proofErr w:type="spellEnd"/>
-      <w:r>
-        <w:rPr>
-          <w:rFonts w:ascii="Times New Roman" w:hAnsi="Times New Roman" w:cs="Times New Roman"/>
-          <w:b/>
-          <w:bCs/>
-          <w:sz w:val="24"/>
-          <w:szCs w:val="24"/>
-        </w:rPr>
-        <w:t xml:space="preserve"> offset delay </w:t>
-      </w:r>
-      <w:proofErr w:type="spellStart"/>
-      <w:r>
-        <w:rPr>
-          <w:rFonts w:ascii="Times New Roman" w:hAnsi="Times New Roman" w:cs="Times New Roman"/>
-          <w:b/>
-          <w:bCs/>
-          <w:sz w:val="24"/>
-          <w:szCs w:val="24"/>
-        </w:rPr>
-        <w:t>dataToWrite</w:t>
-      </w:r>
-      <w:proofErr w:type="spellEnd"/>
+        <w:t>write AbsoluteFilePath offset delay dataToWrite</w:t>
+      </w:r>
     </w:p>
     <w:p>
       <w:pPr>
@@ -876,42 +812,8 @@
           <w:sz w:val="24"/>
           <w:szCs w:val="24"/>
         </w:rPr>
-        <w:t xml:space="preserve">read </w:t>
-      </w:r>
-      <w:proofErr w:type="spellStart"/>
-      <w:r>
-        <w:rPr>
-          <w:rFonts w:ascii="Times New Roman" w:hAnsi="Times New Roman" w:cs="Times New Roman"/>
-          <w:b/>
-          <w:bCs/>
-          <w:sz w:val="24"/>
-          <w:szCs w:val="24"/>
-        </w:rPr>
-        <w:t>AbsoluteFilePath</w:t>
-      </w:r>
-      <w:proofErr w:type="spellEnd"/>
-      <w:r>
-        <w:rPr>
-          <w:rFonts w:ascii="Times New Roman" w:hAnsi="Times New Roman" w:cs="Times New Roman"/>
-          <w:b/>
-          <w:bCs/>
-          <w:sz w:val="24"/>
-          <w:szCs w:val="24"/>
-        </w:rPr>
-        <w:t xml:space="preserve"> offset </w:t>
-      </w:r>
-      <w:proofErr w:type="spellStart"/>
-      <w:r>
-        <w:rPr>
-          <w:rFonts w:ascii="Times New Roman" w:hAnsi="Times New Roman" w:cs="Times New Roman"/>
-          <w:b/>
-          <w:bCs/>
-          <w:sz w:val="24"/>
-          <w:szCs w:val="24"/>
-        </w:rPr>
-        <w:t>readSize</w:t>
-      </w:r>
-      <w:proofErr w:type="spellEnd"/>
+        <w:t>read AbsoluteFilePath offset readSize</w:t>
+      </w:r>
     </w:p>
     <w:p>
       <w:pPr>
@@ -938,42 +840,8 @@
           <w:sz w:val="24"/>
           <w:szCs w:val="24"/>
         </w:rPr>
-        <w:t xml:space="preserve">mv </w:t>
-      </w:r>
-      <w:proofErr w:type="spellStart"/>
-      <w:r>
-        <w:rPr>
-          <w:rFonts w:ascii="Times New Roman" w:hAnsi="Times New Roman" w:cs="Times New Roman"/>
-          <w:b/>
-          <w:bCs/>
-          <w:sz w:val="24"/>
-          <w:szCs w:val="24"/>
-        </w:rPr>
-        <w:t>oldPath</w:t>
-      </w:r>
-      <w:proofErr w:type="spellEnd"/>
-      <w:r>
-        <w:rPr>
-          <w:rFonts w:ascii="Times New Roman" w:hAnsi="Times New Roman" w:cs="Times New Roman"/>
-          <w:b/>
-          <w:bCs/>
-          <w:sz w:val="24"/>
-          <w:szCs w:val="24"/>
-        </w:rPr>
-        <w:t xml:space="preserve"> </w:t>
-      </w:r>
-      <w:proofErr w:type="spellStart"/>
-      <w:r>
-        <w:rPr>
-          <w:rFonts w:ascii="Times New Roman" w:hAnsi="Times New Roman" w:cs="Times New Roman"/>
-          <w:b/>
-          <w:bCs/>
-          <w:sz w:val="24"/>
-          <w:szCs w:val="24"/>
-        </w:rPr>
-        <w:t>newPath</w:t>
-      </w:r>
-      <w:proofErr w:type="spellEnd"/>
+        <w:t>mv oldPath newPath</w:t>
+      </w:r>
     </w:p>
     <w:p>
       <w:pPr>
@@ -1002,20 +870,8 @@
           <w:sz w:val="24"/>
           <w:szCs w:val="24"/>
         </w:rPr>
-        <w:t xml:space="preserve">rm </w:t>
-      </w:r>
-      <w:proofErr w:type="spellStart"/>
-      <w:r>
-        <w:rPr>
-          <w:rFonts w:ascii="Times New Roman" w:hAnsi="Times New Roman" w:cs="Times New Roman"/>
-          <w:b/>
-          <w:bCs/>
-          <w:sz w:val="24"/>
-          <w:szCs w:val="24"/>
-        </w:rPr>
-        <w:t>AbsoluteFilePath</w:t>
-      </w:r>
-      <w:proofErr w:type="spellEnd"/>
+        <w:t>rm AbsoluteFilePath</w:t>
+      </w:r>
     </w:p>
     <w:p>
       <w:pPr>
@@ -1086,19 +942,7 @@
           <w:sz w:val="24"/>
           <w:szCs w:val="24"/>
         </w:rPr>
-        <w:t>testTimeScript</w:t>
-      </w:r>
-      <w:r>
-        <w:rPr>
-          <w:rFonts w:ascii="Times New Roman" w:hAnsi="Times New Roman" w:cs="Times New Roman"/>
-          <w:b/>
-          <w:bCs/>
-          <w:i/>
-          <w:iCs/>
-          <w:sz w:val="24"/>
-          <w:szCs w:val="24"/>
-        </w:rPr>
-        <w:t>.py</w:t>
+        <w:t>testTimeScript.py</w:t>
       </w:r>
       <w:r>
         <w:rPr>
@@ -1122,7 +966,25 @@
           <w:sz w:val="24"/>
           <w:szCs w:val="24"/>
         </w:rPr>
-        <w:t xml:space="preserve"> In this script, we create a folder and create a file within it. Then we write 8KB of data to that file and read it back. If the read data matches with the write data</w:t>
+        <w:t xml:space="preserve"> In this script, we create a folder and create a file within it. Then we write </w:t>
+      </w:r>
+      <w:r>
+        <w:rPr>
+          <w:rFonts w:ascii="Times New Roman" w:hAnsi="Times New Roman" w:cs="Times New Roman"/>
+          <w:sz w:val="24"/>
+          <w:szCs w:val="24"/>
+        </w:rPr>
+        <w:t>4</w:t>
+      </w:r>
+      <w:bookmarkStart w:id="0" w:name="_GoBack"/>
+      <w:bookmarkEnd w:id="0"/>
+      <w:r>
+        <w:rPr>
+          <w:rFonts w:ascii="Times New Roman" w:hAnsi="Times New Roman" w:cs="Times New Roman"/>
+          <w:sz w:val="24"/>
+          <w:szCs w:val="24"/>
+        </w:rPr>
+        <w:t>KB of data to that file and read it back. If the read data matches with the write data</w:t>
       </w:r>
       <w:r>
         <w:rPr>
@@ -1777,7 +1639,6 @@
         </w:rPr>
         <w:t xml:space="preserve"> operations get affected only if the data block is stored in the corrupted block. In that case, the corrupted data is reconstructed by making three additional </w:t>
       </w:r>
-      <w:proofErr w:type="gramStart"/>
       <w:r>
         <w:rPr>
           <w:rFonts w:ascii="Times New Roman" w:hAnsi="Times New Roman" w:cs="Times New Roman"/>
@@ -1788,7 +1649,6 @@
         </w:rPr>
         <w:t>read</w:t>
       </w:r>
-      <w:proofErr w:type="gramEnd"/>
       <w:r>
         <w:rPr>
           <w:rFonts w:ascii="Times New Roman" w:hAnsi="Times New Roman" w:cs="Times New Roman"/>
@@ -1817,7 +1677,6 @@
           <w:szCs w:val="24"/>
         </w:rPr>
       </w:pPr>
-      <w:proofErr w:type="spellStart"/>
       <w:r>
         <w:rPr>
           <w:rFonts w:ascii="Times New Roman" w:hAnsi="Times New Roman" w:cs="Times New Roman"/>
@@ -1826,10 +1685,104 @@
           <w:sz w:val="28"/>
           <w:szCs w:val="28"/>
         </w:rPr>
-        <w:t>Inode</w:t>
-      </w:r>
-      <w:proofErr w:type="spellEnd"/>
-      <w:r>
+        <w:t>Inode Structure</w:t>
+      </w:r>
+      <w:r>
+        <w:rPr>
+          <w:rFonts w:ascii="Times New Roman" w:hAnsi="Times New Roman" w:cs="Times New Roman"/>
+          <w:sz w:val="24"/>
+          <w:szCs w:val="24"/>
+        </w:rPr>
+        <w:t>:</w:t>
+      </w:r>
+    </w:p>
+    <w:p>
+      <w:pPr>
+        <w:jc w:val="both"/>
+        <w:rPr>
+          <w:rFonts w:ascii="Times New Roman" w:hAnsi="Times New Roman" w:cs="Times New Roman"/>
+          <w:sz w:val="24"/>
+          <w:szCs w:val="24"/>
+        </w:rPr>
+      </w:pPr>
+      <w:r>
+        <w:rPr>
+          <w:rFonts w:ascii="Times New Roman" w:hAnsi="Times New Roman" w:cs="Times New Roman"/>
+          <w:sz w:val="24"/>
+          <w:szCs w:val="24"/>
+        </w:rPr>
+        <w:t xml:space="preserve">The Inode table is stored in all the four servers. This means each server has the identical copy of the Inode table. While request an inode, we request only one server. However, the update function updates inode in all the servers. This way even if a server is down, we are able to fetch the inode table from a different server. Within an Inode the physical block numbers are not stored. Instead the virtual block numbers correspond to the actual block numbers are stored. The InodeLayer interact with the lower layer with this virtual inode number. </w:t>
+      </w:r>
+      <w:r>
+        <w:rPr>
+          <w:rFonts w:ascii="Times New Roman" w:hAnsi="Times New Roman" w:cs="Times New Roman"/>
+          <w:sz w:val="24"/>
+          <w:szCs w:val="24"/>
+        </w:rPr>
+        <w:t xml:space="preserve">The virtual inodes can be from different servers. However, the Inode layer does not have any information about it. </w:t>
+      </w:r>
+      <w:r>
+        <w:rPr>
+          <w:rFonts w:ascii="Times New Roman" w:hAnsi="Times New Roman" w:cs="Times New Roman"/>
+          <w:sz w:val="24"/>
+          <w:szCs w:val="24"/>
+        </w:rPr>
+        <w:t xml:space="preserve">This is translated in lower layer. </w:t>
+      </w:r>
+      <w:r>
+        <w:rPr>
+          <w:rFonts w:ascii="Times New Roman" w:hAnsi="Times New Roman" w:cs="Times New Roman"/>
+          <w:sz w:val="24"/>
+          <w:szCs w:val="24"/>
+        </w:rPr>
+        <w:t xml:space="preserve">Also, the Inode block array only contains </w:t>
+      </w:r>
+      <w:r>
+        <w:rPr>
+          <w:rFonts w:ascii="Times New Roman" w:hAnsi="Times New Roman" w:cs="Times New Roman"/>
+          <w:sz w:val="24"/>
+          <w:szCs w:val="24"/>
+        </w:rPr>
+        <w:t>virtual</w:t>
+      </w:r>
+      <w:r>
+        <w:rPr>
+          <w:rFonts w:ascii="Times New Roman" w:hAnsi="Times New Roman" w:cs="Times New Roman"/>
+          <w:sz w:val="24"/>
+          <w:szCs w:val="24"/>
+        </w:rPr>
+        <w:t xml:space="preserve"> blocks</w:t>
+      </w:r>
+      <w:r>
+        <w:rPr>
+          <w:rFonts w:ascii="Times New Roman" w:hAnsi="Times New Roman" w:cs="Times New Roman"/>
+          <w:sz w:val="24"/>
+          <w:szCs w:val="24"/>
+        </w:rPr>
+        <w:t xml:space="preserve"> of the data</w:t>
+      </w:r>
+      <w:r>
+        <w:rPr>
+          <w:rFonts w:ascii="Times New Roman" w:hAnsi="Times New Roman" w:cs="Times New Roman"/>
+          <w:sz w:val="24"/>
+          <w:szCs w:val="24"/>
+        </w:rPr>
+        <w:t>. The corresponding parity blocks are not stored within the Inode.</w:t>
+      </w:r>
+    </w:p>
+    <w:p>
+      <w:pPr>
+        <w:jc w:val="both"/>
+        <w:rPr>
+          <w:rFonts w:ascii="Times New Roman" w:hAnsi="Times New Roman" w:cs="Times New Roman"/>
+          <w:sz w:val="24"/>
+          <w:szCs w:val="24"/>
+        </w:rPr>
+      </w:pPr>
+    </w:p>
+    <w:p>
+      <w:pPr>
+        <w:jc w:val="both"/>
         <w:rPr>
           <w:rFonts w:ascii="Times New Roman" w:hAnsi="Times New Roman" w:cs="Times New Roman"/>
           <w:b/>
@@ -1837,338 +1790,8 @@
           <w:sz w:val="28"/>
           <w:szCs w:val="28"/>
         </w:rPr>
-        <w:t xml:space="preserve"> Structure</w:t>
-      </w:r>
-      <w:r>
-        <w:rPr>
-          <w:rFonts w:ascii="Times New Roman" w:hAnsi="Times New Roman" w:cs="Times New Roman"/>
-          <w:sz w:val="24"/>
-          <w:szCs w:val="24"/>
-        </w:rPr>
-        <w:t>:</w:t>
-      </w:r>
-    </w:p>
-    <w:p>
-      <w:pPr>
-        <w:jc w:val="both"/>
-        <w:rPr>
-          <w:rFonts w:ascii="Times New Roman" w:hAnsi="Times New Roman" w:cs="Times New Roman"/>
-          <w:sz w:val="24"/>
-          <w:szCs w:val="24"/>
-        </w:rPr>
-      </w:pPr>
-      <w:r>
-        <w:rPr>
-          <w:rFonts w:ascii="Times New Roman" w:hAnsi="Times New Roman" w:cs="Times New Roman"/>
-          <w:sz w:val="24"/>
-          <w:szCs w:val="24"/>
-        </w:rPr>
-        <w:t xml:space="preserve">The </w:t>
-      </w:r>
-      <w:proofErr w:type="spellStart"/>
-      <w:r>
-        <w:rPr>
-          <w:rFonts w:ascii="Times New Roman" w:hAnsi="Times New Roman" w:cs="Times New Roman"/>
-          <w:sz w:val="24"/>
-          <w:szCs w:val="24"/>
-        </w:rPr>
-        <w:t>Inode</w:t>
-      </w:r>
-      <w:proofErr w:type="spellEnd"/>
-      <w:r>
-        <w:rPr>
-          <w:rFonts w:ascii="Times New Roman" w:hAnsi="Times New Roman" w:cs="Times New Roman"/>
-          <w:sz w:val="24"/>
-          <w:szCs w:val="24"/>
-        </w:rPr>
-        <w:t xml:space="preserve"> table is stored in all the four servers. This means each server has the identical copy of the </w:t>
-      </w:r>
-      <w:proofErr w:type="spellStart"/>
-      <w:r>
-        <w:rPr>
-          <w:rFonts w:ascii="Times New Roman" w:hAnsi="Times New Roman" w:cs="Times New Roman"/>
-          <w:sz w:val="24"/>
-          <w:szCs w:val="24"/>
-        </w:rPr>
-        <w:t>Inode</w:t>
-      </w:r>
-      <w:proofErr w:type="spellEnd"/>
-      <w:r>
-        <w:rPr>
-          <w:rFonts w:ascii="Times New Roman" w:hAnsi="Times New Roman" w:cs="Times New Roman"/>
-          <w:sz w:val="24"/>
-          <w:szCs w:val="24"/>
-        </w:rPr>
-        <w:t xml:space="preserve"> table. While request an </w:t>
-      </w:r>
-      <w:proofErr w:type="spellStart"/>
-      <w:r>
-        <w:rPr>
-          <w:rFonts w:ascii="Times New Roman" w:hAnsi="Times New Roman" w:cs="Times New Roman"/>
-          <w:sz w:val="24"/>
-          <w:szCs w:val="24"/>
-        </w:rPr>
-        <w:t>inode</w:t>
-      </w:r>
-      <w:proofErr w:type="spellEnd"/>
-      <w:r>
-        <w:rPr>
-          <w:rFonts w:ascii="Times New Roman" w:hAnsi="Times New Roman" w:cs="Times New Roman"/>
-          <w:sz w:val="24"/>
-          <w:szCs w:val="24"/>
-        </w:rPr>
-        <w:t xml:space="preserve">, we request only one server. However, the update function updates </w:t>
-      </w:r>
-      <w:proofErr w:type="spellStart"/>
-      <w:r>
-        <w:rPr>
-          <w:rFonts w:ascii="Times New Roman" w:hAnsi="Times New Roman" w:cs="Times New Roman"/>
-          <w:sz w:val="24"/>
-          <w:szCs w:val="24"/>
-        </w:rPr>
-        <w:t>inode</w:t>
-      </w:r>
-      <w:proofErr w:type="spellEnd"/>
-      <w:r>
-        <w:rPr>
-          <w:rFonts w:ascii="Times New Roman" w:hAnsi="Times New Roman" w:cs="Times New Roman"/>
-          <w:sz w:val="24"/>
-          <w:szCs w:val="24"/>
-        </w:rPr>
-        <w:t xml:space="preserve"> in all the servers. This way even if a server is down, we </w:t>
-      </w:r>
-      <w:proofErr w:type="gramStart"/>
-      <w:r>
-        <w:rPr>
-          <w:rFonts w:ascii="Times New Roman" w:hAnsi="Times New Roman" w:cs="Times New Roman"/>
-          <w:sz w:val="24"/>
-          <w:szCs w:val="24"/>
-        </w:rPr>
-        <w:t>are able to</w:t>
-      </w:r>
-      <w:proofErr w:type="gramEnd"/>
-      <w:r>
-        <w:rPr>
-          <w:rFonts w:ascii="Times New Roman" w:hAnsi="Times New Roman" w:cs="Times New Roman"/>
-          <w:sz w:val="24"/>
-          <w:szCs w:val="24"/>
-        </w:rPr>
-        <w:t xml:space="preserve"> fetch the </w:t>
-      </w:r>
-      <w:proofErr w:type="spellStart"/>
-      <w:r>
-        <w:rPr>
-          <w:rFonts w:ascii="Times New Roman" w:hAnsi="Times New Roman" w:cs="Times New Roman"/>
-          <w:sz w:val="24"/>
-          <w:szCs w:val="24"/>
-        </w:rPr>
-        <w:t>inode</w:t>
-      </w:r>
-      <w:proofErr w:type="spellEnd"/>
-      <w:r>
-        <w:rPr>
-          <w:rFonts w:ascii="Times New Roman" w:hAnsi="Times New Roman" w:cs="Times New Roman"/>
-          <w:sz w:val="24"/>
-          <w:szCs w:val="24"/>
-        </w:rPr>
-        <w:t xml:space="preserve"> table from a different server. Within an </w:t>
-      </w:r>
-      <w:proofErr w:type="spellStart"/>
-      <w:r>
-        <w:rPr>
-          <w:rFonts w:ascii="Times New Roman" w:hAnsi="Times New Roman" w:cs="Times New Roman"/>
-          <w:sz w:val="24"/>
-          <w:szCs w:val="24"/>
-        </w:rPr>
-        <w:t>Inode</w:t>
-      </w:r>
-      <w:proofErr w:type="spellEnd"/>
-      <w:r>
-        <w:rPr>
-          <w:rFonts w:ascii="Times New Roman" w:hAnsi="Times New Roman" w:cs="Times New Roman"/>
-          <w:sz w:val="24"/>
-          <w:szCs w:val="24"/>
-        </w:rPr>
-        <w:t xml:space="preserve"> the physical block numbers are not stored. Instead the virtual block numbers correspond to the actual block numbers are stored. The </w:t>
-      </w:r>
-      <w:proofErr w:type="spellStart"/>
-      <w:r>
-        <w:rPr>
-          <w:rFonts w:ascii="Times New Roman" w:hAnsi="Times New Roman" w:cs="Times New Roman"/>
-          <w:sz w:val="24"/>
-          <w:szCs w:val="24"/>
-        </w:rPr>
-        <w:t>InodeLayer</w:t>
-      </w:r>
-      <w:proofErr w:type="spellEnd"/>
-      <w:r>
-        <w:rPr>
-          <w:rFonts w:ascii="Times New Roman" w:hAnsi="Times New Roman" w:cs="Times New Roman"/>
-          <w:sz w:val="24"/>
-          <w:szCs w:val="24"/>
-        </w:rPr>
-        <w:t xml:space="preserve"> interact with the lower layer with this virtual </w:t>
-      </w:r>
-      <w:proofErr w:type="spellStart"/>
-      <w:r>
-        <w:rPr>
-          <w:rFonts w:ascii="Times New Roman" w:hAnsi="Times New Roman" w:cs="Times New Roman"/>
-          <w:sz w:val="24"/>
-          <w:szCs w:val="24"/>
-        </w:rPr>
-        <w:t>inode</w:t>
-      </w:r>
-      <w:proofErr w:type="spellEnd"/>
-      <w:r>
-        <w:rPr>
-          <w:rFonts w:ascii="Times New Roman" w:hAnsi="Times New Roman" w:cs="Times New Roman"/>
-          <w:sz w:val="24"/>
-          <w:szCs w:val="24"/>
-        </w:rPr>
-        <w:t xml:space="preserve"> number. </w:t>
-      </w:r>
-      <w:r>
-        <w:rPr>
-          <w:rFonts w:ascii="Times New Roman" w:hAnsi="Times New Roman" w:cs="Times New Roman"/>
-          <w:sz w:val="24"/>
-          <w:szCs w:val="24"/>
-        </w:rPr>
-        <w:t xml:space="preserve">The virtual </w:t>
-      </w:r>
-      <w:proofErr w:type="spellStart"/>
-      <w:r>
-        <w:rPr>
-          <w:rFonts w:ascii="Times New Roman" w:hAnsi="Times New Roman" w:cs="Times New Roman"/>
-          <w:sz w:val="24"/>
-          <w:szCs w:val="24"/>
-        </w:rPr>
-        <w:t>inodes</w:t>
-      </w:r>
-      <w:proofErr w:type="spellEnd"/>
-      <w:r>
-        <w:rPr>
-          <w:rFonts w:ascii="Times New Roman" w:hAnsi="Times New Roman" w:cs="Times New Roman"/>
-          <w:sz w:val="24"/>
-          <w:szCs w:val="24"/>
-        </w:rPr>
-        <w:t xml:space="preserve"> can be from different servers. However, the </w:t>
-      </w:r>
-      <w:proofErr w:type="spellStart"/>
-      <w:r>
-        <w:rPr>
-          <w:rFonts w:ascii="Times New Roman" w:hAnsi="Times New Roman" w:cs="Times New Roman"/>
-          <w:sz w:val="24"/>
-          <w:szCs w:val="24"/>
-        </w:rPr>
-        <w:t>Inode</w:t>
-      </w:r>
-      <w:proofErr w:type="spellEnd"/>
-      <w:r>
-        <w:rPr>
-          <w:rFonts w:ascii="Times New Roman" w:hAnsi="Times New Roman" w:cs="Times New Roman"/>
-          <w:sz w:val="24"/>
-          <w:szCs w:val="24"/>
-        </w:rPr>
-        <w:t xml:space="preserve"> layer does not have any information about it. </w:t>
-      </w:r>
-      <w:r>
-        <w:rPr>
-          <w:rFonts w:ascii="Times New Roman" w:hAnsi="Times New Roman" w:cs="Times New Roman"/>
-          <w:sz w:val="24"/>
-          <w:szCs w:val="24"/>
-        </w:rPr>
-        <w:t xml:space="preserve">This is translated in lower layer. </w:t>
-      </w:r>
-      <w:r>
-        <w:rPr>
-          <w:rFonts w:ascii="Times New Roman" w:hAnsi="Times New Roman" w:cs="Times New Roman"/>
-          <w:sz w:val="24"/>
-          <w:szCs w:val="24"/>
-        </w:rPr>
-        <w:t xml:space="preserve">Also, the </w:t>
-      </w:r>
-      <w:proofErr w:type="spellStart"/>
-      <w:r>
-        <w:rPr>
-          <w:rFonts w:ascii="Times New Roman" w:hAnsi="Times New Roman" w:cs="Times New Roman"/>
-          <w:sz w:val="24"/>
-          <w:szCs w:val="24"/>
-        </w:rPr>
-        <w:t>Inode</w:t>
-      </w:r>
-      <w:proofErr w:type="spellEnd"/>
-      <w:r>
-        <w:rPr>
-          <w:rFonts w:ascii="Times New Roman" w:hAnsi="Times New Roman" w:cs="Times New Roman"/>
-          <w:sz w:val="24"/>
-          <w:szCs w:val="24"/>
-        </w:rPr>
-        <w:t xml:space="preserve"> block array only contains </w:t>
-      </w:r>
-      <w:r>
-        <w:rPr>
-          <w:rFonts w:ascii="Times New Roman" w:hAnsi="Times New Roman" w:cs="Times New Roman"/>
-          <w:sz w:val="24"/>
-          <w:szCs w:val="24"/>
-        </w:rPr>
-        <w:t>virtual</w:t>
-      </w:r>
-      <w:r>
-        <w:rPr>
-          <w:rFonts w:ascii="Times New Roman" w:hAnsi="Times New Roman" w:cs="Times New Roman"/>
-          <w:sz w:val="24"/>
-          <w:szCs w:val="24"/>
-        </w:rPr>
-        <w:t xml:space="preserve"> blocks</w:t>
-      </w:r>
-      <w:r>
-        <w:rPr>
-          <w:rFonts w:ascii="Times New Roman" w:hAnsi="Times New Roman" w:cs="Times New Roman"/>
-          <w:sz w:val="24"/>
-          <w:szCs w:val="24"/>
-        </w:rPr>
-        <w:t xml:space="preserve"> of the data</w:t>
-      </w:r>
-      <w:r>
-        <w:rPr>
-          <w:rFonts w:ascii="Times New Roman" w:hAnsi="Times New Roman" w:cs="Times New Roman"/>
-          <w:sz w:val="24"/>
-          <w:szCs w:val="24"/>
-        </w:rPr>
-        <w:t xml:space="preserve">. The corresponding parity blocks are not stored within the </w:t>
-      </w:r>
-      <w:proofErr w:type="spellStart"/>
-      <w:r>
-        <w:rPr>
-          <w:rFonts w:ascii="Times New Roman" w:hAnsi="Times New Roman" w:cs="Times New Roman"/>
-          <w:sz w:val="24"/>
-          <w:szCs w:val="24"/>
-        </w:rPr>
-        <w:t>Inode</w:t>
-      </w:r>
-      <w:proofErr w:type="spellEnd"/>
-      <w:r>
-        <w:rPr>
-          <w:rFonts w:ascii="Times New Roman" w:hAnsi="Times New Roman" w:cs="Times New Roman"/>
-          <w:sz w:val="24"/>
-          <w:szCs w:val="24"/>
-        </w:rPr>
-        <w:t>.</w:t>
-      </w:r>
-    </w:p>
-    <w:p>
-      <w:pPr>
-        <w:jc w:val="both"/>
-        <w:rPr>
-          <w:rFonts w:ascii="Times New Roman" w:hAnsi="Times New Roman" w:cs="Times New Roman"/>
-          <w:sz w:val="24"/>
-          <w:szCs w:val="24"/>
-        </w:rPr>
-      </w:pPr>
-    </w:p>
-    <w:p>
-      <w:pPr>
-        <w:jc w:val="both"/>
+      </w:pPr>
+      <w:r>
         <w:rPr>
           <w:rFonts w:ascii="Times New Roman" w:hAnsi="Times New Roman" w:cs="Times New Roman"/>
           <w:b/>
@@ -2176,360 +1799,227 @@
           <w:sz w:val="28"/>
           <w:szCs w:val="28"/>
         </w:rPr>
-      </w:pPr>
-      <w:r>
-        <w:rPr>
-          <w:rFonts w:ascii="Times New Roman" w:hAnsi="Times New Roman" w:cs="Times New Roman"/>
-          <w:b/>
-          <w:bCs/>
+        <w:t>MD5 calculation:</w:t>
+      </w:r>
+    </w:p>
+    <w:p>
+      <w:pPr>
+        <w:jc w:val="both"/>
+        <w:rPr>
+          <w:rFonts w:ascii="Times New Roman" w:hAnsi="Times New Roman" w:cs="Times New Roman"/>
+          <w:sz w:val="24"/>
+          <w:szCs w:val="24"/>
+        </w:rPr>
+      </w:pPr>
+      <w:r>
+        <w:rPr>
+          <w:rFonts w:ascii="Times New Roman" w:hAnsi="Times New Roman" w:cs="Times New Roman"/>
+          <w:sz w:val="24"/>
+          <w:szCs w:val="24"/>
+        </w:rPr>
+        <w:t>The checksum calculated by md5 is 16 Bytes. The block size fetched from the server is (512+16) = 528 Bytes. Within the client_stub the last 16 Bytes are extracted and only the 512 Bytes of data is sent to the upper layer. For the upper layer the block size is 512 Bytes.</w:t>
+      </w:r>
+    </w:p>
+    <w:p>
+      <w:pPr>
+        <w:jc w:val="both"/>
+        <w:rPr>
+          <w:rFonts w:ascii="Times New Roman" w:hAnsi="Times New Roman" w:cs="Times New Roman"/>
+          <w:sz w:val="24"/>
+          <w:szCs w:val="24"/>
+        </w:rPr>
+      </w:pPr>
+    </w:p>
+    <w:p>
+      <w:pPr>
+        <w:jc w:val="both"/>
+        <w:rPr>
+          <w:rFonts w:ascii="Times New Roman" w:hAnsi="Times New Roman" w:cs="Times New Roman"/>
+          <w:sz w:val="24"/>
+          <w:szCs w:val="24"/>
+        </w:rPr>
+      </w:pPr>
+    </w:p>
+    <w:p>
+      <w:pPr>
+        <w:jc w:val="both"/>
+        <w:rPr>
+          <w:rFonts w:ascii="Times New Roman" w:hAnsi="Times New Roman" w:cs="Times New Roman"/>
+          <w:sz w:val="24"/>
+          <w:szCs w:val="24"/>
+        </w:rPr>
+      </w:pPr>
+    </w:p>
+    <w:p>
+      <w:pPr>
+        <w:jc w:val="both"/>
+        <w:rPr>
+          <w:rFonts w:ascii="Times New Roman" w:hAnsi="Times New Roman" w:cs="Times New Roman"/>
           <w:sz w:val="28"/>
           <w:szCs w:val="28"/>
         </w:rPr>
-        <w:t>MD5 calculation:</w:t>
-      </w:r>
-    </w:p>
-    <w:p>
-      <w:pPr>
-        <w:jc w:val="both"/>
-        <w:rPr>
-          <w:rFonts w:ascii="Times New Roman" w:hAnsi="Times New Roman" w:cs="Times New Roman"/>
-          <w:sz w:val="24"/>
-          <w:szCs w:val="24"/>
-        </w:rPr>
-      </w:pPr>
-      <w:r>
-        <w:rPr>
-          <w:rFonts w:ascii="Times New Roman" w:hAnsi="Times New Roman" w:cs="Times New Roman"/>
-          <w:sz w:val="24"/>
-          <w:szCs w:val="24"/>
-        </w:rPr>
-        <w:t xml:space="preserve">The checksum calculated by md5 is 16 Bytes. The block size fetched from the server is (512+16) = 528 Bytes. Within the </w:t>
-      </w:r>
-      <w:proofErr w:type="spellStart"/>
-      <w:r>
-        <w:rPr>
-          <w:rFonts w:ascii="Times New Roman" w:hAnsi="Times New Roman" w:cs="Times New Roman"/>
-          <w:sz w:val="24"/>
-          <w:szCs w:val="24"/>
-        </w:rPr>
-        <w:t>client_stub</w:t>
-      </w:r>
-      <w:proofErr w:type="spellEnd"/>
-      <w:r>
-        <w:rPr>
-          <w:rFonts w:ascii="Times New Roman" w:hAnsi="Times New Roman" w:cs="Times New Roman"/>
-          <w:sz w:val="24"/>
-          <w:szCs w:val="24"/>
-        </w:rPr>
-        <w:t xml:space="preserve"> the last 16 Bytes are extracted and only the 512 Bytes of data is sent to the upper layer. For the upper layer the block size is 512 Bytes.</w:t>
-      </w:r>
-    </w:p>
-    <w:p>
-      <w:pPr>
-        <w:jc w:val="both"/>
-        <w:rPr>
-          <w:rFonts w:ascii="Times New Roman" w:hAnsi="Times New Roman" w:cs="Times New Roman"/>
-          <w:sz w:val="24"/>
-          <w:szCs w:val="24"/>
-        </w:rPr>
-      </w:pPr>
-    </w:p>
-    <w:p>
-      <w:pPr>
-        <w:jc w:val="both"/>
-        <w:rPr>
-          <w:rFonts w:ascii="Times New Roman" w:hAnsi="Times New Roman" w:cs="Times New Roman"/>
-          <w:sz w:val="24"/>
-          <w:szCs w:val="24"/>
-        </w:rPr>
-      </w:pPr>
-    </w:p>
-    <w:p>
-      <w:pPr>
-        <w:jc w:val="both"/>
-        <w:rPr>
-          <w:rFonts w:ascii="Times New Roman" w:hAnsi="Times New Roman" w:cs="Times New Roman"/>
-          <w:sz w:val="24"/>
-          <w:szCs w:val="24"/>
-        </w:rPr>
-      </w:pPr>
-    </w:p>
-    <w:p>
-      <w:pPr>
-        <w:jc w:val="both"/>
-        <w:rPr>
-          <w:rFonts w:ascii="Times New Roman" w:hAnsi="Times New Roman" w:cs="Times New Roman"/>
+      </w:pPr>
+      <w:r>
+        <w:rPr>
+          <w:rFonts w:ascii="Times New Roman" w:hAnsi="Times New Roman" w:cs="Times New Roman"/>
+          <w:b/>
+          <w:bCs/>
           <w:sz w:val="28"/>
           <w:szCs w:val="28"/>
         </w:rPr>
-      </w:pPr>
-      <w:r>
-        <w:rPr>
-          <w:rFonts w:ascii="Times New Roman" w:hAnsi="Times New Roman" w:cs="Times New Roman"/>
-          <w:b/>
-          <w:bCs/>
+        <w:lastRenderedPageBreak/>
+        <w:t>Virtual Block Numbers</w:t>
+      </w:r>
+      <w:r>
+        <w:rPr>
+          <w:rFonts w:ascii="Times New Roman" w:hAnsi="Times New Roman" w:cs="Times New Roman"/>
           <w:sz w:val="28"/>
           <w:szCs w:val="28"/>
         </w:rPr>
-        <w:lastRenderedPageBreak/>
-        <w:t>Virtual Block Numbers</w:t>
-      </w:r>
-      <w:r>
-        <w:rPr>
-          <w:rFonts w:ascii="Times New Roman" w:hAnsi="Times New Roman" w:cs="Times New Roman"/>
+        <w:t>:</w:t>
+      </w:r>
+    </w:p>
+    <w:p>
+      <w:pPr>
+        <w:jc w:val="both"/>
+        <w:rPr>
+          <w:rFonts w:ascii="Times New Roman" w:hAnsi="Times New Roman" w:cs="Times New Roman"/>
+          <w:sz w:val="24"/>
+          <w:szCs w:val="24"/>
+        </w:rPr>
+      </w:pPr>
+      <w:r>
+        <w:rPr>
+          <w:rFonts w:ascii="Times New Roman" w:hAnsi="Times New Roman" w:cs="Times New Roman"/>
+          <w:sz w:val="24"/>
+          <w:szCs w:val="24"/>
+        </w:rPr>
+        <w:t>Virtual block numbers are generated on the client_stub.</w:t>
+      </w:r>
+      <w:r>
+        <w:rPr>
+          <w:rFonts w:ascii="Times New Roman" w:hAnsi="Times New Roman" w:cs="Times New Roman"/>
+          <w:sz w:val="24"/>
+          <w:szCs w:val="24"/>
+        </w:rPr>
+        <w:t xml:space="preserve"> The client_stub class contains an list that maps the virtual blocks to a physical block and holds the information of the parity block.</w:t>
+      </w:r>
+      <w:r>
+        <w:rPr>
+          <w:rFonts w:ascii="Times New Roman" w:hAnsi="Times New Roman" w:cs="Times New Roman"/>
+          <w:sz w:val="24"/>
+          <w:szCs w:val="24"/>
+        </w:rPr>
+        <w:t xml:space="preserve"> </w:t>
+      </w:r>
+      <w:r>
+        <w:rPr>
+          <w:rFonts w:ascii="Times New Roman" w:hAnsi="Times New Roman" w:cs="Times New Roman"/>
+          <w:sz w:val="24"/>
+          <w:szCs w:val="24"/>
+        </w:rPr>
+        <w:t xml:space="preserve">A </w:t>
+      </w:r>
+      <w:r>
+        <w:rPr>
+          <w:rFonts w:ascii="Times New Roman" w:hAnsi="Times New Roman" w:cs="Times New Roman"/>
+          <w:sz w:val="24"/>
+          <w:szCs w:val="24"/>
+        </w:rPr>
+        <w:t>virtual block number</w:t>
+      </w:r>
+      <w:r>
+        <w:rPr>
+          <w:rFonts w:ascii="Times New Roman" w:hAnsi="Times New Roman" w:cs="Times New Roman"/>
+          <w:sz w:val="24"/>
+          <w:szCs w:val="24"/>
+        </w:rPr>
+        <w:t xml:space="preserve"> only corresponds to </w:t>
+      </w:r>
+      <w:r>
+        <w:rPr>
+          <w:rFonts w:ascii="Times New Roman" w:hAnsi="Times New Roman" w:cs="Times New Roman"/>
+          <w:sz w:val="24"/>
+          <w:szCs w:val="24"/>
+        </w:rPr>
+        <w:t xml:space="preserve">a </w:t>
+      </w:r>
+      <w:r>
+        <w:rPr>
+          <w:rFonts w:ascii="Times New Roman" w:hAnsi="Times New Roman" w:cs="Times New Roman"/>
+          <w:sz w:val="24"/>
+          <w:szCs w:val="24"/>
+        </w:rPr>
+        <w:t xml:space="preserve">single </w:t>
+      </w:r>
+      <w:r>
+        <w:rPr>
+          <w:rFonts w:ascii="Times New Roman" w:hAnsi="Times New Roman" w:cs="Times New Roman"/>
+          <w:sz w:val="24"/>
+          <w:szCs w:val="24"/>
+        </w:rPr>
+        <w:t>physical block number in a particular server.</w:t>
+      </w:r>
+      <w:r>
+        <w:rPr>
+          <w:rFonts w:ascii="Times New Roman" w:hAnsi="Times New Roman" w:cs="Times New Roman"/>
+          <w:sz w:val="24"/>
+          <w:szCs w:val="24"/>
+        </w:rPr>
+        <w:t xml:space="preserve"> In our implementation, the InodeLayer request virtual block numbers instead of the physical data block numbers. While reading or updating data blocks, request</w:t>
+      </w:r>
+      <w:r>
+        <w:rPr>
+          <w:rFonts w:ascii="Times New Roman" w:hAnsi="Times New Roman" w:cs="Times New Roman"/>
+          <w:sz w:val="24"/>
+          <w:szCs w:val="24"/>
+        </w:rPr>
+        <w:t>s</w:t>
+      </w:r>
+      <w:r>
+        <w:rPr>
+          <w:rFonts w:ascii="Times New Roman" w:hAnsi="Times New Roman" w:cs="Times New Roman"/>
+          <w:sz w:val="24"/>
+          <w:szCs w:val="24"/>
+        </w:rPr>
+        <w:t xml:space="preserve"> are sent to the lower layer with this virtual block number. Within the client_stub</w:t>
+      </w:r>
+      <w:r>
+        <w:rPr>
+          <w:rFonts w:ascii="Times New Roman" w:hAnsi="Times New Roman" w:cs="Times New Roman"/>
+          <w:sz w:val="24"/>
+          <w:szCs w:val="24"/>
+        </w:rPr>
+        <w:t>,</w:t>
+      </w:r>
+      <w:r>
+        <w:rPr>
+          <w:rFonts w:ascii="Times New Roman" w:hAnsi="Times New Roman" w:cs="Times New Roman"/>
+          <w:sz w:val="24"/>
+          <w:szCs w:val="24"/>
+        </w:rPr>
+        <w:t xml:space="preserve"> we implemented a block_number_translate </w:t>
+      </w:r>
+      <w:r>
+        <w:rPr>
+          <w:rFonts w:ascii="Times New Roman" w:hAnsi="Times New Roman" w:cs="Times New Roman"/>
+          <w:sz w:val="24"/>
+          <w:szCs w:val="24"/>
+        </w:rPr>
+        <w:t>method that translate the virtual block number to the generate the corresponding server number and the parity server.</w:t>
+      </w:r>
+    </w:p>
+    <w:p>
+      <w:pPr>
+        <w:jc w:val="both"/>
+        <w:rPr>
+          <w:rFonts w:ascii="Times New Roman" w:hAnsi="Times New Roman" w:cs="Times New Roman"/>
+          <w:b/>
+          <w:bCs/>
           <w:sz w:val="28"/>
           <w:szCs w:val="28"/>
         </w:rPr>
-        <w:t>:</w:t>
-      </w:r>
-    </w:p>
-    <w:p>
-      <w:pPr>
-        <w:jc w:val="both"/>
-        <w:rPr>
-          <w:rFonts w:ascii="Times New Roman" w:hAnsi="Times New Roman" w:cs="Times New Roman"/>
-          <w:sz w:val="24"/>
-          <w:szCs w:val="24"/>
-        </w:rPr>
-      </w:pPr>
-      <w:r>
-        <w:rPr>
-          <w:rFonts w:ascii="Times New Roman" w:hAnsi="Times New Roman" w:cs="Times New Roman"/>
-          <w:sz w:val="24"/>
-          <w:szCs w:val="24"/>
-        </w:rPr>
-        <w:t xml:space="preserve">Virtual block numbers are generated on the </w:t>
-      </w:r>
-      <w:proofErr w:type="spellStart"/>
-      <w:r>
-        <w:rPr>
-          <w:rFonts w:ascii="Times New Roman" w:hAnsi="Times New Roman" w:cs="Times New Roman"/>
-          <w:sz w:val="24"/>
-          <w:szCs w:val="24"/>
-        </w:rPr>
-        <w:t>client_stub</w:t>
-      </w:r>
-      <w:proofErr w:type="spellEnd"/>
-      <w:r>
-        <w:rPr>
-          <w:rFonts w:ascii="Times New Roman" w:hAnsi="Times New Roman" w:cs="Times New Roman"/>
-          <w:sz w:val="24"/>
-          <w:szCs w:val="24"/>
-        </w:rPr>
-        <w:t>.</w:t>
-      </w:r>
-      <w:r>
-        <w:rPr>
-          <w:rFonts w:ascii="Times New Roman" w:hAnsi="Times New Roman" w:cs="Times New Roman"/>
-          <w:sz w:val="24"/>
-          <w:szCs w:val="24"/>
-        </w:rPr>
-        <w:t xml:space="preserve"> The </w:t>
-      </w:r>
-      <w:proofErr w:type="spellStart"/>
-      <w:r>
-        <w:rPr>
-          <w:rFonts w:ascii="Times New Roman" w:hAnsi="Times New Roman" w:cs="Times New Roman"/>
-          <w:sz w:val="24"/>
-          <w:szCs w:val="24"/>
-        </w:rPr>
-        <w:t>client_stub</w:t>
-      </w:r>
-      <w:proofErr w:type="spellEnd"/>
-      <w:r>
-        <w:rPr>
-          <w:rFonts w:ascii="Times New Roman" w:hAnsi="Times New Roman" w:cs="Times New Roman"/>
-          <w:sz w:val="24"/>
-          <w:szCs w:val="24"/>
-        </w:rPr>
-        <w:t xml:space="preserve"> class contains </w:t>
-      </w:r>
-      <w:proofErr w:type="gramStart"/>
-      <w:r>
-        <w:rPr>
-          <w:rFonts w:ascii="Times New Roman" w:hAnsi="Times New Roman" w:cs="Times New Roman"/>
-          <w:sz w:val="24"/>
-          <w:szCs w:val="24"/>
-        </w:rPr>
-        <w:t>an</w:t>
-      </w:r>
-      <w:proofErr w:type="gramEnd"/>
-      <w:r>
-        <w:rPr>
-          <w:rFonts w:ascii="Times New Roman" w:hAnsi="Times New Roman" w:cs="Times New Roman"/>
-          <w:sz w:val="24"/>
-          <w:szCs w:val="24"/>
-        </w:rPr>
-        <w:t xml:space="preserve"> list that maps the virtual blocks to a physical block and holds the information of the parity block.</w:t>
-      </w:r>
-      <w:r>
-        <w:rPr>
-          <w:rFonts w:ascii="Times New Roman" w:hAnsi="Times New Roman" w:cs="Times New Roman"/>
-          <w:sz w:val="24"/>
-          <w:szCs w:val="24"/>
-        </w:rPr>
-        <w:t xml:space="preserve"> </w:t>
-      </w:r>
-      <w:r>
-        <w:rPr>
-          <w:rFonts w:ascii="Times New Roman" w:hAnsi="Times New Roman" w:cs="Times New Roman"/>
-          <w:sz w:val="24"/>
-          <w:szCs w:val="24"/>
-        </w:rPr>
-        <w:t xml:space="preserve">A </w:t>
-      </w:r>
-      <w:r>
-        <w:rPr>
-          <w:rFonts w:ascii="Times New Roman" w:hAnsi="Times New Roman" w:cs="Times New Roman"/>
-          <w:sz w:val="24"/>
-          <w:szCs w:val="24"/>
-        </w:rPr>
-        <w:t>virtual block number</w:t>
-      </w:r>
-      <w:r>
-        <w:rPr>
-          <w:rFonts w:ascii="Times New Roman" w:hAnsi="Times New Roman" w:cs="Times New Roman"/>
-          <w:sz w:val="24"/>
-          <w:szCs w:val="24"/>
-        </w:rPr>
-        <w:t xml:space="preserve"> only corresponds to </w:t>
-      </w:r>
-      <w:r>
-        <w:rPr>
-          <w:rFonts w:ascii="Times New Roman" w:hAnsi="Times New Roman" w:cs="Times New Roman"/>
-          <w:sz w:val="24"/>
-          <w:szCs w:val="24"/>
-        </w:rPr>
-        <w:t xml:space="preserve">a </w:t>
-      </w:r>
-      <w:r>
-        <w:rPr>
-          <w:rFonts w:ascii="Times New Roman" w:hAnsi="Times New Roman" w:cs="Times New Roman"/>
-          <w:sz w:val="24"/>
-          <w:szCs w:val="24"/>
-        </w:rPr>
-        <w:t xml:space="preserve">single </w:t>
-      </w:r>
-      <w:r>
-        <w:rPr>
-          <w:rFonts w:ascii="Times New Roman" w:hAnsi="Times New Roman" w:cs="Times New Roman"/>
-          <w:sz w:val="24"/>
-          <w:szCs w:val="24"/>
-        </w:rPr>
-        <w:t xml:space="preserve">physical block number in a </w:t>
-      </w:r>
-      <w:proofErr w:type="gramStart"/>
-      <w:r>
-        <w:rPr>
-          <w:rFonts w:ascii="Times New Roman" w:hAnsi="Times New Roman" w:cs="Times New Roman"/>
-          <w:sz w:val="24"/>
-          <w:szCs w:val="24"/>
-        </w:rPr>
-        <w:t>particular server</w:t>
-      </w:r>
-      <w:proofErr w:type="gramEnd"/>
-      <w:r>
-        <w:rPr>
-          <w:rFonts w:ascii="Times New Roman" w:hAnsi="Times New Roman" w:cs="Times New Roman"/>
-          <w:sz w:val="24"/>
-          <w:szCs w:val="24"/>
-        </w:rPr>
-        <w:t>.</w:t>
-      </w:r>
-      <w:r>
-        <w:rPr>
-          <w:rFonts w:ascii="Times New Roman" w:hAnsi="Times New Roman" w:cs="Times New Roman"/>
-          <w:sz w:val="24"/>
-          <w:szCs w:val="24"/>
-        </w:rPr>
-        <w:t xml:space="preserve"> In our implementation, the </w:t>
-      </w:r>
-      <w:proofErr w:type="spellStart"/>
-      <w:r>
-        <w:rPr>
-          <w:rFonts w:ascii="Times New Roman" w:hAnsi="Times New Roman" w:cs="Times New Roman"/>
-          <w:sz w:val="24"/>
-          <w:szCs w:val="24"/>
-        </w:rPr>
-        <w:t>InodeLayer</w:t>
-      </w:r>
-      <w:proofErr w:type="spellEnd"/>
-      <w:r>
-        <w:rPr>
-          <w:rFonts w:ascii="Times New Roman" w:hAnsi="Times New Roman" w:cs="Times New Roman"/>
-          <w:sz w:val="24"/>
-          <w:szCs w:val="24"/>
-        </w:rPr>
-        <w:t xml:space="preserve"> request virtual block numbers instead of the physical data block numbers. While reading or updating data blocks, request</w:t>
-      </w:r>
-      <w:r>
-        <w:rPr>
-          <w:rFonts w:ascii="Times New Roman" w:hAnsi="Times New Roman" w:cs="Times New Roman"/>
-          <w:sz w:val="24"/>
-          <w:szCs w:val="24"/>
-        </w:rPr>
-        <w:t>s</w:t>
-      </w:r>
-      <w:r>
-        <w:rPr>
-          <w:rFonts w:ascii="Times New Roman" w:hAnsi="Times New Roman" w:cs="Times New Roman"/>
-          <w:sz w:val="24"/>
-          <w:szCs w:val="24"/>
-        </w:rPr>
-        <w:t xml:space="preserve"> are sent to the lower layer with this virtual block number. Within the </w:t>
-      </w:r>
-      <w:proofErr w:type="spellStart"/>
-      <w:r>
-        <w:rPr>
-          <w:rFonts w:ascii="Times New Roman" w:hAnsi="Times New Roman" w:cs="Times New Roman"/>
-          <w:sz w:val="24"/>
-          <w:szCs w:val="24"/>
-        </w:rPr>
-        <w:t>client_stub</w:t>
-      </w:r>
-      <w:proofErr w:type="spellEnd"/>
-      <w:r>
-        <w:rPr>
-          <w:rFonts w:ascii="Times New Roman" w:hAnsi="Times New Roman" w:cs="Times New Roman"/>
-          <w:sz w:val="24"/>
-          <w:szCs w:val="24"/>
-        </w:rPr>
-        <w:t>,</w:t>
-      </w:r>
-      <w:r>
-        <w:rPr>
-          <w:rFonts w:ascii="Times New Roman" w:hAnsi="Times New Roman" w:cs="Times New Roman"/>
-          <w:sz w:val="24"/>
-          <w:szCs w:val="24"/>
-        </w:rPr>
-        <w:t xml:space="preserve"> we implemented a </w:t>
-      </w:r>
-      <w:proofErr w:type="spellStart"/>
-      <w:r>
-        <w:rPr>
-          <w:rFonts w:ascii="Times New Roman" w:hAnsi="Times New Roman" w:cs="Times New Roman"/>
-          <w:sz w:val="24"/>
-          <w:szCs w:val="24"/>
-        </w:rPr>
-        <w:t>block_number_translate</w:t>
-      </w:r>
-      <w:proofErr w:type="spellEnd"/>
-      <w:r>
-        <w:rPr>
-          <w:rFonts w:ascii="Times New Roman" w:hAnsi="Times New Roman" w:cs="Times New Roman"/>
-          <w:sz w:val="24"/>
-          <w:szCs w:val="24"/>
-        </w:rPr>
-        <w:t xml:space="preserve"> </w:t>
-      </w:r>
-      <w:r>
-        <w:rPr>
-          <w:rFonts w:ascii="Times New Roman" w:hAnsi="Times New Roman" w:cs="Times New Roman"/>
-          <w:sz w:val="24"/>
-          <w:szCs w:val="24"/>
-        </w:rPr>
-        <w:t>method that translate the virtual block number to the generate the corresponding server number and the parity server.</w:t>
-      </w:r>
+      </w:pPr>
     </w:p>
     <w:p>
       <w:pPr>
@@ -2542,10 +2032,7 @@
           <w:szCs w:val="28"/>
         </w:rPr>
       </w:pPr>
-    </w:p>
-    <w:p>
-      <w:pPr>
-        <w:jc w:val="both"/>
+      <w:r>
         <w:rPr>
           <w:rFonts w:ascii="Times New Roman" w:hAnsi="Times New Roman" w:cs="Times New Roman"/>
           <w:b/>
@@ -2553,8 +2040,48 @@
           <w:sz w:val="28"/>
           <w:szCs w:val="28"/>
         </w:rPr>
-      </w:pPr>
-      <w:r>
+        <w:t>Corrupt Data Block Method:</w:t>
+      </w:r>
+    </w:p>
+    <w:p>
+      <w:pPr>
+        <w:jc w:val="both"/>
+        <w:rPr>
+          <w:rFonts w:ascii="Times New Roman" w:hAnsi="Times New Roman" w:cs="Times New Roman"/>
+          <w:sz w:val="24"/>
+          <w:szCs w:val="24"/>
+        </w:rPr>
+      </w:pPr>
+      <w:r>
+        <w:rPr>
+          <w:rFonts w:ascii="Times New Roman" w:hAnsi="Times New Roman" w:cs="Times New Roman"/>
+          <w:sz w:val="24"/>
+          <w:szCs w:val="24"/>
+        </w:rPr>
+        <w:t xml:space="preserve">We corrupted </w:t>
+      </w:r>
+      <w:r>
+        <w:rPr>
+          <w:rFonts w:ascii="Times New Roman" w:hAnsi="Times New Roman" w:cs="Times New Roman"/>
+          <w:sz w:val="24"/>
+          <w:szCs w:val="24"/>
+        </w:rPr>
+        <w:t>the data by replacing the data block with all ‘a’s. This is done in the get_data_block function. The corruptData() method simply make the state variable false. That we use later to corrupt data before sending to the user.</w:t>
+      </w:r>
+    </w:p>
+    <w:p>
+      <w:pPr>
+        <w:jc w:val="both"/>
+        <w:rPr>
+          <w:rFonts w:ascii="Times New Roman" w:hAnsi="Times New Roman" w:cs="Times New Roman"/>
+          <w:sz w:val="24"/>
+          <w:szCs w:val="24"/>
+        </w:rPr>
+      </w:pPr>
+    </w:p>
+    <w:p>
+      <w:pPr>
+        <w:jc w:val="both"/>
         <w:rPr>
           <w:rFonts w:ascii="Times New Roman" w:hAnsi="Times New Roman" w:cs="Times New Roman"/>
           <w:b/>
@@ -2562,112 +2089,8 @@
           <w:sz w:val="28"/>
           <w:szCs w:val="28"/>
         </w:rPr>
-        <w:t>Corrupt Data Block Method:</w:t>
-      </w:r>
-    </w:p>
-    <w:p>
-      <w:pPr>
-        <w:jc w:val="both"/>
-        <w:rPr>
-          <w:rFonts w:ascii="Times New Roman" w:hAnsi="Times New Roman" w:cs="Times New Roman"/>
-          <w:sz w:val="24"/>
-          <w:szCs w:val="24"/>
-        </w:rPr>
-      </w:pPr>
-      <w:r>
-        <w:rPr>
-          <w:rFonts w:ascii="Times New Roman" w:hAnsi="Times New Roman" w:cs="Times New Roman"/>
-          <w:sz w:val="24"/>
-          <w:szCs w:val="24"/>
-        </w:rPr>
-        <w:t xml:space="preserve">We corrupted </w:t>
-      </w:r>
-      <w:r>
-        <w:rPr>
-          <w:rFonts w:ascii="Times New Roman" w:hAnsi="Times New Roman" w:cs="Times New Roman"/>
-          <w:sz w:val="24"/>
-          <w:szCs w:val="24"/>
-        </w:rPr>
-        <w:t>the data by replacing the data block with all ‘</w:t>
-      </w:r>
-      <w:proofErr w:type="gramStart"/>
-      <w:r>
-        <w:rPr>
-          <w:rFonts w:ascii="Times New Roman" w:hAnsi="Times New Roman" w:cs="Times New Roman"/>
-          <w:sz w:val="24"/>
-          <w:szCs w:val="24"/>
-        </w:rPr>
-        <w:t>a’s</w:t>
-      </w:r>
-      <w:proofErr w:type="gramEnd"/>
-      <w:r>
-        <w:rPr>
-          <w:rFonts w:ascii="Times New Roman" w:hAnsi="Times New Roman" w:cs="Times New Roman"/>
-          <w:sz w:val="24"/>
-          <w:szCs w:val="24"/>
-        </w:rPr>
-        <w:t xml:space="preserve">. This is done in the </w:t>
-      </w:r>
-      <w:proofErr w:type="spellStart"/>
-      <w:r>
-        <w:rPr>
-          <w:rFonts w:ascii="Times New Roman" w:hAnsi="Times New Roman" w:cs="Times New Roman"/>
-          <w:sz w:val="24"/>
-          <w:szCs w:val="24"/>
-        </w:rPr>
-        <w:t>get_data_block</w:t>
-      </w:r>
-      <w:proofErr w:type="spellEnd"/>
-      <w:r>
-        <w:rPr>
-          <w:rFonts w:ascii="Times New Roman" w:hAnsi="Times New Roman" w:cs="Times New Roman"/>
-          <w:sz w:val="24"/>
-          <w:szCs w:val="24"/>
-        </w:rPr>
-        <w:t xml:space="preserve"> function. The </w:t>
-      </w:r>
-      <w:proofErr w:type="spellStart"/>
-      <w:proofErr w:type="gramStart"/>
-      <w:r>
-        <w:rPr>
-          <w:rFonts w:ascii="Times New Roman" w:hAnsi="Times New Roman" w:cs="Times New Roman"/>
-          <w:sz w:val="24"/>
-          <w:szCs w:val="24"/>
-        </w:rPr>
-        <w:t>corruptData</w:t>
-      </w:r>
-      <w:proofErr w:type="spellEnd"/>
-      <w:r>
-        <w:rPr>
-          <w:rFonts w:ascii="Times New Roman" w:hAnsi="Times New Roman" w:cs="Times New Roman"/>
-          <w:sz w:val="24"/>
-          <w:szCs w:val="24"/>
-        </w:rPr>
-        <w:t>(</w:t>
-      </w:r>
-      <w:proofErr w:type="gramEnd"/>
-      <w:r>
-        <w:rPr>
-          <w:rFonts w:ascii="Times New Roman" w:hAnsi="Times New Roman" w:cs="Times New Roman"/>
-          <w:sz w:val="24"/>
-          <w:szCs w:val="24"/>
-        </w:rPr>
-        <w:t>) method simply make the state variable false. That we use later to corrupt data before sending to the user.</w:t>
-      </w:r>
-    </w:p>
-    <w:p>
-      <w:pPr>
-        <w:jc w:val="both"/>
-        <w:rPr>
-          <w:rFonts w:ascii="Times New Roman" w:hAnsi="Times New Roman" w:cs="Times New Roman"/>
-          <w:sz w:val="24"/>
-          <w:szCs w:val="24"/>
-        </w:rPr>
-      </w:pPr>
-    </w:p>
-    <w:p>
-      <w:pPr>
-        <w:jc w:val="both"/>
+      </w:pPr>
+      <w:r>
         <w:rPr>
           <w:rFonts w:ascii="Times New Roman" w:hAnsi="Times New Roman" w:cs="Times New Roman"/>
           <w:b/>
@@ -2675,7 +2098,8 @@
           <w:sz w:val="28"/>
           <w:szCs w:val="28"/>
         </w:rPr>
-      </w:pPr>
+        <w:t>Script Modification</w:t>
+      </w:r>
       <w:r>
         <w:rPr>
           <w:rFonts w:ascii="Times New Roman" w:hAnsi="Times New Roman" w:cs="Times New Roman"/>
@@ -2684,16 +2108,6 @@
           <w:sz w:val="28"/>
           <w:szCs w:val="28"/>
         </w:rPr>
-        <w:t>Script Modification</w:t>
-      </w:r>
-      <w:r>
-        <w:rPr>
-          <w:rFonts w:ascii="Times New Roman" w:hAnsi="Times New Roman" w:cs="Times New Roman"/>
-          <w:b/>
-          <w:bCs/>
-          <w:sz w:val="28"/>
-          <w:szCs w:val="28"/>
-        </w:rPr>
         <w:t>:</w:t>
       </w:r>
     </w:p>
@@ -2712,97 +2126,7 @@
           <w:sz w:val="24"/>
           <w:szCs w:val="24"/>
         </w:rPr>
-        <w:t xml:space="preserve">We modified the given script to better implement the RAID-5. </w:t>
-      </w:r>
-      <w:proofErr w:type="gramStart"/>
-      <w:r>
-        <w:rPr>
-          <w:rFonts w:ascii="Times New Roman" w:hAnsi="Times New Roman" w:cs="Times New Roman"/>
-          <w:sz w:val="24"/>
-          <w:szCs w:val="24"/>
-        </w:rPr>
-        <w:t>Basically</w:t>
-      </w:r>
-      <w:proofErr w:type="gramEnd"/>
-      <w:r>
-        <w:rPr>
-          <w:rFonts w:ascii="Times New Roman" w:hAnsi="Times New Roman" w:cs="Times New Roman"/>
-          <w:sz w:val="24"/>
-          <w:szCs w:val="24"/>
-        </w:rPr>
-        <w:t xml:space="preserve"> we implemented our design on our homework-4 implementation with the client and server stub files provided in the project template. In the final project, the write function takes an additional input as delay. We used it in the </w:t>
-      </w:r>
-      <w:proofErr w:type="spellStart"/>
-      <w:r>
-        <w:rPr>
-          <w:rFonts w:ascii="Times New Roman" w:hAnsi="Times New Roman" w:cs="Times New Roman"/>
-          <w:sz w:val="24"/>
-          <w:szCs w:val="24"/>
-        </w:rPr>
-        <w:t>client_stub</w:t>
-      </w:r>
-      <w:proofErr w:type="spellEnd"/>
-      <w:r>
-        <w:rPr>
-          <w:rFonts w:ascii="Times New Roman" w:hAnsi="Times New Roman" w:cs="Times New Roman"/>
-          <w:sz w:val="24"/>
-          <w:szCs w:val="24"/>
-        </w:rPr>
-        <w:t xml:space="preserve"> to add delay on parity write. All layers above it accommodate the delay argument in the write method. The </w:t>
-      </w:r>
-      <w:proofErr w:type="spellStart"/>
-      <w:r>
-        <w:rPr>
-          <w:rFonts w:ascii="Times New Roman" w:hAnsi="Times New Roman" w:cs="Times New Roman"/>
-          <w:sz w:val="24"/>
-          <w:szCs w:val="24"/>
-        </w:rPr>
-        <w:t>InodeLayer</w:t>
-      </w:r>
-      <w:proofErr w:type="spellEnd"/>
-      <w:r>
-        <w:rPr>
-          <w:rFonts w:ascii="Times New Roman" w:hAnsi="Times New Roman" w:cs="Times New Roman"/>
-          <w:sz w:val="24"/>
-          <w:szCs w:val="24"/>
-        </w:rPr>
-        <w:t xml:space="preserve"> request virtual </w:t>
-      </w:r>
-      <w:proofErr w:type="spellStart"/>
-      <w:r>
-        <w:rPr>
-          <w:rFonts w:ascii="Times New Roman" w:hAnsi="Times New Roman" w:cs="Times New Roman"/>
-          <w:sz w:val="24"/>
-          <w:szCs w:val="24"/>
-        </w:rPr>
-        <w:t>Inodes</w:t>
-      </w:r>
-      <w:proofErr w:type="spellEnd"/>
-      <w:r>
-        <w:rPr>
-          <w:rFonts w:ascii="Times New Roman" w:hAnsi="Times New Roman" w:cs="Times New Roman"/>
-          <w:sz w:val="24"/>
-          <w:szCs w:val="24"/>
-        </w:rPr>
-        <w:t xml:space="preserve"> instead of a physical </w:t>
-      </w:r>
-      <w:proofErr w:type="spellStart"/>
-      <w:r>
-        <w:rPr>
-          <w:rFonts w:ascii="Times New Roman" w:hAnsi="Times New Roman" w:cs="Times New Roman"/>
-          <w:sz w:val="24"/>
-          <w:szCs w:val="24"/>
-        </w:rPr>
-        <w:t>Inode</w:t>
-      </w:r>
-      <w:proofErr w:type="spellEnd"/>
-      <w:r>
-        <w:rPr>
-          <w:rFonts w:ascii="Times New Roman" w:hAnsi="Times New Roman" w:cs="Times New Roman"/>
-          <w:sz w:val="24"/>
-          <w:szCs w:val="24"/>
-        </w:rPr>
-        <w:t>. This is explained above. Besides, the file system initialization function takes the server number as input. Because, our original plan was to provide support for variable number of servers.</w:t>
+        <w:t>We modified the given script to better implement the RAID-5. Basically we implemented our design on our homework-4 implementation with the client and server stub files provided in the project template. In the final project, the write function takes an additional input as delay. We used it in the client_stub to add delay on parity write. All layers above it accommodate the delay argument in the write method. The InodeLayer request virtual Inodes instead of a physical Inode. This is explained above. Besides, the file system initialization function takes the server number as input. Because, our original plan was to provide support for variable number of servers.</w:t>
       </w:r>
     </w:p>
     <w:p>
@@ -4822,8 +4146,6 @@
           <w:szCs w:val="24"/>
         </w:rPr>
       </w:pPr>
-      <w:bookmarkStart w:id="0" w:name="_GoBack"/>
-      <w:bookmarkEnd w:id="0"/>
     </w:p>
     <w:p>
       <w:pPr>
@@ -4869,25 +4191,7 @@
           <w:sz w:val="24"/>
           <w:szCs w:val="24"/>
         </w:rPr>
-        <w:t xml:space="preserve">In our design, we made some improvements to reduce the number of server accesses. Here, the </w:t>
-      </w:r>
-      <w:proofErr w:type="spellStart"/>
-      <w:r>
-        <w:rPr>
-          <w:rFonts w:ascii="Times New Roman" w:hAnsi="Times New Roman" w:cs="Times New Roman"/>
-          <w:sz w:val="24"/>
-          <w:szCs w:val="24"/>
-        </w:rPr>
-        <w:t>client_program</w:t>
-      </w:r>
-      <w:proofErr w:type="spellEnd"/>
-      <w:r>
-        <w:rPr>
-          <w:rFonts w:ascii="Times New Roman" w:hAnsi="Times New Roman" w:cs="Times New Roman"/>
-          <w:sz w:val="24"/>
-          <w:szCs w:val="24"/>
-        </w:rPr>
-        <w:t xml:space="preserve"> remembers the faulty server and avoid server access in the consecutive sections. In the last table, the read operations to fetch old data is not counted. We generated the following table by directly counting the access request on the server port.</w:t>
+        <w:t>In our design, we made some improvements to reduce the number of server accesses. Here, the client_program remembers the faulty server and avoid server access in the consecutive sections. In the last table, the read operations to fetch old data is not counted. We generated the following table by directly counting the access request on the server port.</w:t>
       </w:r>
       <w:r>
         <w:rPr>
@@ -5412,43 +4716,7 @@
           <w:sz w:val="24"/>
           <w:szCs w:val="24"/>
         </w:rPr>
-        <w:t xml:space="preserve">server 0 has more request compared to the other ones. This is because in our design we request </w:t>
-      </w:r>
-      <w:proofErr w:type="spellStart"/>
-      <w:r>
-        <w:rPr>
-          <w:rFonts w:ascii="Times New Roman" w:hAnsi="Times New Roman" w:cs="Times New Roman"/>
-          <w:sz w:val="24"/>
-          <w:szCs w:val="24"/>
-        </w:rPr>
-        <w:t>inode</w:t>
-      </w:r>
-      <w:proofErr w:type="spellEnd"/>
-      <w:r>
-        <w:rPr>
-          <w:rFonts w:ascii="Times New Roman" w:hAnsi="Times New Roman" w:cs="Times New Roman"/>
-          <w:sz w:val="24"/>
-          <w:szCs w:val="24"/>
-        </w:rPr>
-        <w:t xml:space="preserve"> information from one server (In this case, that is server 0). And, later update </w:t>
-      </w:r>
-      <w:proofErr w:type="spellStart"/>
-      <w:r>
-        <w:rPr>
-          <w:rFonts w:ascii="Times New Roman" w:hAnsi="Times New Roman" w:cs="Times New Roman"/>
-          <w:sz w:val="24"/>
-          <w:szCs w:val="24"/>
-        </w:rPr>
-        <w:t>inode</w:t>
-      </w:r>
-      <w:proofErr w:type="spellEnd"/>
-      <w:r>
-        <w:rPr>
-          <w:rFonts w:ascii="Times New Roman" w:hAnsi="Times New Roman" w:cs="Times New Roman"/>
-          <w:sz w:val="24"/>
-          <w:szCs w:val="24"/>
-        </w:rPr>
-        <w:t xml:space="preserve"> information to all the servers. That is why server 0 handles more requests.</w:t>
+        <w:t>server 0 has more request compared to the other ones. This is because in our design we request inode information from one server (In this case, that is server 0). And, later update inode information to all the servers. That is why server 0 handles more requests.</w:t>
       </w:r>
     </w:p>
     <w:p>
@@ -6025,43 +5293,7 @@
           <w:sz w:val="24"/>
           <w:szCs w:val="24"/>
         </w:rPr>
-        <w:t xml:space="preserve">If you look at table V, you will see that, the average access of servers decreases for read. This is because, while updating the </w:t>
-      </w:r>
-      <w:proofErr w:type="spellStart"/>
-      <w:r>
-        <w:rPr>
-          <w:rFonts w:ascii="Times New Roman" w:hAnsi="Times New Roman" w:cs="Times New Roman"/>
-          <w:sz w:val="24"/>
-          <w:szCs w:val="24"/>
-        </w:rPr>
-        <w:t>Inodes</w:t>
-      </w:r>
-      <w:proofErr w:type="spellEnd"/>
-      <w:r>
-        <w:rPr>
-          <w:rFonts w:ascii="Times New Roman" w:hAnsi="Times New Roman" w:cs="Times New Roman"/>
-          <w:sz w:val="24"/>
-          <w:szCs w:val="24"/>
-        </w:rPr>
-        <w:t xml:space="preserve">, and writing our design skips server 0 when possible because it is down. This is also true while reading the data. Server 0 receives 0 requests, since the </w:t>
-      </w:r>
-      <w:proofErr w:type="spellStart"/>
-      <w:r>
-        <w:rPr>
-          <w:rFonts w:ascii="Times New Roman" w:hAnsi="Times New Roman" w:cs="Times New Roman"/>
-          <w:sz w:val="24"/>
-          <w:szCs w:val="24"/>
-        </w:rPr>
-        <w:t>client_stub</w:t>
-      </w:r>
-      <w:proofErr w:type="spellEnd"/>
-      <w:r>
-        <w:rPr>
-          <w:rFonts w:ascii="Times New Roman" w:hAnsi="Times New Roman" w:cs="Times New Roman"/>
-          <w:sz w:val="24"/>
-          <w:szCs w:val="24"/>
-        </w:rPr>
-        <w:t xml:space="preserve"> skips the down server. Therefore, the average access for read only increases a little even with the reconstruction.</w:t>
+        <w:t>If you look at table V, you will see that, the average access of servers decreases for read. This is because, while updating the Inodes, and writing our design skips server 0 when possible because it is down. This is also true while reading the data. Server 0 receives 0 requests, since the client_stub skips the down server. Therefore, the average access for read only increases a little even with the reconstruction.</w:t>
       </w:r>
     </w:p>
     <w:p>
@@ -7866,21 +7098,6 @@
 </file>
 
 <file path=customXml/item1.xml><?xml version="1.0" encoding="utf-8"?>
-<p:properties xmlns:p="http://schemas.microsoft.com/office/2006/metadata/properties" xmlns:xsi="http://www.w3.org/2001/XMLSchema-instance" xmlns:pc="http://schemas.microsoft.com/office/infopath/2007/PartnerControls">
-  <documentManagement/>
-</p:properties>
-</file>
-
-<file path=customXml/item2.xml><?xml version="1.0" encoding="utf-8"?>
-<?mso-contentType ?>
-<FormTemplates xmlns="http://schemas.microsoft.com/sharepoint/v3/contenttype/forms">
-  <Display>DocumentLibraryForm</Display>
-  <Edit>DocumentLibraryForm</Edit>
-  <New>DocumentLibraryForm</New>
-</FormTemplates>
-</file>
-
-<file path=customXml/item3.xml><?xml version="1.0" encoding="utf-8"?>
 <ct:contentTypeSchema xmlns:ct="http://schemas.microsoft.com/office/2006/metadata/contentType" xmlns:ma="http://schemas.microsoft.com/office/2006/metadata/properties/metaAttributes" ct:_="" ma:_="" ma:contentTypeName="Document" ma:contentTypeID="0x01010057D96A69505DB04FA879E13CCD2C54C9" ma:contentTypeVersion="7" ma:contentTypeDescription="Create a new document." ma:contentTypeScope="" ma:versionID="0054890fa5df5378659bc5f9be949908">
   <xsd:schema xmlns:xsd="http://www.w3.org/2001/XMLSchema" xmlns:xs="http://www.w3.org/2001/XMLSchema" xmlns:p="http://schemas.microsoft.com/office/2006/metadata/properties" xmlns:ns3="e672b318-81fe-4626-916d-8723d7f81ab0" xmlns:ns4="bc4395bc-1e00-46d9-8073-2283e40a0151" targetNamespace="http://schemas.microsoft.com/office/2006/metadata/properties" ma:root="true" ma:fieldsID="f7e87232841164447103b153e8dfd07d" ns3:_="" ns4:_="">
     <xsd:import namespace="e672b318-81fe-4626-916d-8723d7f81ab0"/>
@@ -8065,24 +7282,22 @@
 </ct:contentTypeSchema>
 </file>
 
-<file path=customXml/itemProps1.xml><?xml version="1.0" encoding="utf-8"?>
-<ds:datastoreItem xmlns:ds="http://schemas.openxmlformats.org/officeDocument/2006/customXml" ds:itemID="{6D9E6068-1ED2-41D7-99FC-B1BA4453B16F}">
-  <ds:schemaRefs>
-    <ds:schemaRef ds:uri="http://schemas.microsoft.com/office/2006/metadata/properties"/>
-    <ds:schemaRef ds:uri="http://schemas.microsoft.com/office/infopath/2007/PartnerControls"/>
-  </ds:schemaRefs>
-</ds:datastoreItem>
+<file path=customXml/item2.xml><?xml version="1.0" encoding="utf-8"?>
+<?mso-contentType ?>
+<FormTemplates xmlns="http://schemas.microsoft.com/sharepoint/v3/contenttype/forms">
+  <Display>DocumentLibraryForm</Display>
+  <Edit>DocumentLibraryForm</Edit>
+  <New>DocumentLibraryForm</New>
+</FormTemplates>
 </file>
 
-<file path=customXml/itemProps2.xml><?xml version="1.0" encoding="utf-8"?>
-<ds:datastoreItem xmlns:ds="http://schemas.openxmlformats.org/officeDocument/2006/customXml" ds:itemID="{A533B1FC-3ECF-4F57-B7C8-90BA4B38EAD6}">
-  <ds:schemaRefs>
-    <ds:schemaRef ds:uri="http://schemas.microsoft.com/sharepoint/v3/contenttype/forms"/>
-  </ds:schemaRefs>
-</ds:datastoreItem>
+<file path=customXml/item3.xml><?xml version="1.0" encoding="utf-8"?>
+<p:properties xmlns:p="http://schemas.microsoft.com/office/2006/metadata/properties" xmlns:xsi="http://www.w3.org/2001/XMLSchema-instance" xmlns:pc="http://schemas.microsoft.com/office/infopath/2007/PartnerControls">
+  <documentManagement/>
+</p:properties>
 </file>
 
-<file path=customXml/itemProps3.xml><?xml version="1.0" encoding="utf-8"?>
+<file path=customXml/itemProps1.xml><?xml version="1.0" encoding="utf-8"?>
 <ds:datastoreItem xmlns:ds="http://schemas.openxmlformats.org/officeDocument/2006/customXml" ds:itemID="{5AF31AB2-1537-4129-BA15-878EBAD1B70A}">
   <ds:schemaRefs>
     <ds:schemaRef ds:uri="http://schemas.microsoft.com/office/2006/metadata/contentType"/>
@@ -8099,4 +7314,21 @@
     <ds:schemaRef ds:uri="http://schemas.microsoft.com/internal/obd"/>
   </ds:schemaRefs>
 </ds:datastoreItem>
+</file>
+
+<file path=customXml/itemProps2.xml><?xml version="1.0" encoding="utf-8"?>
+<ds:datastoreItem xmlns:ds="http://schemas.openxmlformats.org/officeDocument/2006/customXml" ds:itemID="{A533B1FC-3ECF-4F57-B7C8-90BA4B38EAD6}">
+  <ds:schemaRefs>
+    <ds:schemaRef ds:uri="http://schemas.microsoft.com/sharepoint/v3/contenttype/forms"/>
+  </ds:schemaRefs>
+</ds:datastoreItem>
+</file>
+
+<file path=customXml/itemProps3.xml><?xml version="1.0" encoding="utf-8"?>
+<ds:datastoreItem xmlns:ds="http://schemas.openxmlformats.org/officeDocument/2006/customXml" ds:itemID="{6D9E6068-1ED2-41D7-99FC-B1BA4453B16F}">
+  <ds:schemaRefs>
+    <ds:schemaRef ds:uri="http://schemas.microsoft.com/office/2006/metadata/properties"/>
+    <ds:schemaRef ds:uri="http://schemas.microsoft.com/office/infopath/2007/PartnerControls"/>
+  </ds:schemaRefs>
+</ds:datastoreItem>
 </file>
</xml_diff>